<commit_message>
Got introduction content in order, possibly add more content later. Also added specific audience and goals of the paper to the outline.
</commit_message>
<xml_diff>
--- a/Cascading thesis/0. Intro/Intro.docx
+++ b/Cascading thesis/0. Intro/Intro.docx
@@ -2,6 +2,7 @@
 <file path=word/document.xml><?xml version="1.0" encoding="utf-8"?>
 <w:document xmlns:wpc="http://schemas.microsoft.com/office/word/2010/wordprocessingCanvas" xmlns:mc="http://schemas.openxmlformats.org/markup-compatibility/2006" xmlns:o="urn:schemas-microsoft-com:office:office" xmlns:r="http://schemas.openxmlformats.org/officeDocument/2006/relationships" xmlns:m="http://schemas.openxmlformats.org/officeDocument/2006/math" xmlns:v="urn:schemas-microsoft-com:vml" xmlns:wp14="http://schemas.microsoft.com/office/word/2010/wordprocessingDrawing" xmlns:wp="http://schemas.openxmlformats.org/drawingml/2006/wordprocessingDrawing" xmlns:w10="urn:schemas-microsoft-com:office:word" xmlns:w="http://schemas.openxmlformats.org/wordprocessingml/2006/main" xmlns:w14="http://schemas.microsoft.com/office/word/2010/wordml" xmlns:w15="http://schemas.microsoft.com/office/word/2012/wordml" xmlns:wpg="http://schemas.microsoft.com/office/word/2010/wordprocessingGroup" xmlns:wpi="http://schemas.microsoft.com/office/word/2010/wordprocessingInk" xmlns:wne="http://schemas.microsoft.com/office/word/2006/wordml" xmlns:wps="http://schemas.microsoft.com/office/word/2010/wordprocessingShape" mc:Ignorable="w14 w15 wp14">
   <w:body>
+    <w:p/>
     <w:p>
       <w:r>
         <w:t>Uses of gas analysis/chemometrics</w:t>
@@ -12,32 +13,241 @@
     </w:p>
     <w:p>
       <w:r>
-        <w:t xml:space="preserve">Disease diagnosis by analysis of human breath </w:t>
-      </w:r>
-      <w:r>
-        <w:t xml:space="preserve">as opposed to diagnosis based on blood </w:t>
-      </w:r>
-      <w:r>
-        <w:t xml:space="preserve">has the advantage of being </w:t>
-      </w:r>
-      <w:r>
-        <w:t>noninvasive.</w:t>
-      </w:r>
-      <w:r>
-        <w:t xml:space="preserve"> Breath based diagnosis is based on the analysis of certain molecules indicatory of healthy, so called biomarkers, which diffuse from the bloodstream into the lungs and breath.</w:t>
+        <w:rPr>
+          <w:b/>
+        </w:rPr>
+        <w:t>(</w:t>
+      </w:r>
+      <w:r>
+        <w:rPr>
+          <w:b/>
+        </w:rPr>
+        <w:t>intro + Why gas analysis</w:t>
+      </w:r>
+      <w:r>
+        <w:rPr>
+          <w:b/>
+        </w:rPr>
+        <w:t>)</w:t>
+      </w:r>
+      <w:r>
+        <w:t xml:space="preserve"> </w:t>
       </w:r>
     </w:p>
     <w:p>
       <w:r>
-        <w:t>Research on diagnosing asthma</w:t>
+        <w:t>Identification of constituent molecules of gasses is vital in practical applications such as medical diagnostics</w:t>
+      </w:r>
+      <w:r>
+        <w:t xml:space="preserve"> [HORVATH REF]</w:t>
+      </w:r>
+      <w:r>
+        <w:t xml:space="preserve"> and environmental monitoring</w:t>
+      </w:r>
+      <w:r>
+        <w:t>[MORE WITH SOURCES]</w:t>
+      </w:r>
+      <w:r>
+        <w:t>.</w:t>
+      </w:r>
+      <w:r>
+        <w:t xml:space="preserve"> </w:t>
+      </w:r>
+      <w:r>
+        <w:t xml:space="preserve">For </w:t>
+      </w:r>
+      <w:r>
+        <w:t>medical diagnostics</w:t>
+      </w:r>
+      <w:r>
+        <w:t xml:space="preserve"> the general goal is to diagnose diseases with greater accuracy and ease. </w:t>
+      </w:r>
+      <w:r>
+        <w:t>M</w:t>
+      </w:r>
+      <w:r>
+        <w:t xml:space="preserve">any different </w:t>
+      </w:r>
+      <w:r>
+        <w:t xml:space="preserve">ways of diagnosing the human body are available </w:t>
+      </w:r>
+      <w:r>
+        <w:t>such as</w:t>
+      </w:r>
+      <w:r>
+        <w:t xml:space="preserve"> by blood sample or imaging</w:t>
+      </w:r>
+      <w:r>
+        <w:t xml:space="preserve"> techniques</w:t>
+      </w:r>
+      <w:r>
+        <w:t>.  An upcoming branch of</w:t>
+      </w:r>
+      <w:r>
+        <w:t xml:space="preserve"> diagnosis </w:t>
+      </w:r>
+      <w:r>
+        <w:t>is that by analysis of human breath. Breath analysis has t</w:t>
+      </w:r>
+      <w:r>
+        <w:t xml:space="preserve">he benefit of being nonintrusive, thereby being much </w:t>
+      </w:r>
+      <w:r>
+        <w:t xml:space="preserve">more easily implemented by medical professionals as nonintrusive medical </w:t>
+      </w:r>
+      <w:r>
+        <w:t>instruments</w:t>
+      </w:r>
+      <w:r>
+        <w:t xml:space="preserve"> </w:t>
+      </w:r>
+      <w:r>
+        <w:t>undergo</w:t>
+      </w:r>
+      <w:r>
+        <w:t xml:space="preserve"> </w:t>
+      </w:r>
+      <w:r>
+        <w:t>less strict control by</w:t>
+      </w:r>
+      <w:r>
+        <w:t xml:space="preserve"> regulatory parties like the</w:t>
+      </w:r>
+      <w:r>
+        <w:t xml:space="preserve"> FDA</w:t>
+      </w:r>
+      <w:r>
+        <w:t xml:space="preserve"> and EMA</w:t>
+      </w:r>
+      <w:r>
+        <w:t xml:space="preserve">. </w:t>
+      </w:r>
+    </w:p>
+    <w:p>
+      <w:pPr>
+        <w:rPr>
+          <w:b/>
+        </w:rPr>
+      </w:pPr>
+      <w:r>
+        <w:rPr>
+          <w:b/>
+        </w:rPr>
+        <w:t>(</w:t>
+      </w:r>
+      <w:r>
+        <w:rPr>
+          <w:b/>
+        </w:rPr>
+        <w:t>How gas analysis</w:t>
+      </w:r>
+      <w:r>
+        <w:rPr>
+          <w:b/>
+        </w:rPr>
+        <w:t>)</w:t>
+      </w:r>
+    </w:p>
+    <w:p>
+      <w:r>
+        <w:t xml:space="preserve">Diagnosis </w:t>
+      </w:r>
+      <w:r>
+        <w:t>by</w:t>
+      </w:r>
+      <w:r>
+        <w:t xml:space="preserve"> way </w:t>
+      </w:r>
+      <w:r>
+        <w:t xml:space="preserve">of breath </w:t>
+      </w:r>
+      <w:r>
+        <w:t xml:space="preserve">is performed by </w:t>
+      </w:r>
+      <w:r>
+        <w:rPr>
+          <w:lang w:val="en-GB"/>
+        </w:rPr>
+        <w:t>analysing</w:t>
+      </w:r>
+      <w:r>
+        <w:t xml:space="preserve"> metabolic molecules which diffuse from the bloodstream into the lungs and breath. Concentrations of these molecules result from certain chemical processes within the body, and as these chemical processes can be related back to diseases and general metabolism, the study of breath can be used as a diagnostic tool. </w:t>
+      </w:r>
+    </w:p>
+    <w:p>
+      <w:pPr>
+        <w:rPr>
+          <w:b/>
+        </w:rPr>
+      </w:pPr>
+      <w:r>
+        <w:rPr>
+          <w:b/>
+        </w:rPr>
+        <w:t>(why QCL spectroscopy</w:t>
+      </w:r>
+      <w:r>
+        <w:rPr>
+          <w:b/>
+        </w:rPr>
+        <w:t xml:space="preserve"> and intro to rest of paper</w:t>
       </w:r>
       <w:bookmarkStart w:id="0" w:name="_GoBack"/>
       <w:bookmarkEnd w:id="0"/>
+      <w:r>
+        <w:rPr>
+          <w:b/>
+        </w:rPr>
+        <w:t>)</w:t>
+      </w:r>
     </w:p>
-    <w:p/>
     <w:p>
       <w:r>
-        <w:t xml:space="preserve">In this paper a particular gas analysis setup and the subsequent data processing is treated. More specifically the goal is </w:t>
+        <w:t>One of the most common currently used techniques for gas analysis is gas chromatography – mass spectrometry</w:t>
+      </w:r>
+      <w:r>
+        <w:t xml:space="preserve"> (GC-MS)</w:t>
+      </w:r>
+      <w:r>
+        <w:t xml:space="preserve">. </w:t>
+      </w:r>
+      <w:r>
+        <w:t>Although GC-MS achieves</w:t>
+      </w:r>
+      <w:r>
+        <w:t xml:space="preserve"> high accuracy</w:t>
+      </w:r>
+      <w:r>
+        <w:t xml:space="preserve">, it has certain limitations. GC-MS is a specific test, meaning it requires knowledge of what to test for beforehand. This means it is limited in use to only cases where symptoms are already showing, and thus requires pre-diagnosis. GC-MS also requires sample preparation, limiting its use to trained professionals. </w:t>
+      </w:r>
+      <w:r>
+        <w:t xml:space="preserve">A gas analysis method using a quantum cascade laser for spectroscopy is treated in this </w:t>
+      </w:r>
+      <w:r>
+        <w:t>paper. When properly developed this form of analysis should need little preparation and therefore be more easily accessible.</w:t>
+      </w:r>
+    </w:p>
+    <w:p>
+      <w:r>
+        <w:t>A</w:t>
+      </w:r>
+      <w:r>
+        <w:t xml:space="preserve"> gas analysis setup</w:t>
+      </w:r>
+      <w:r>
+        <w:t xml:space="preserve"> for quantum cascade laser spectroscopy</w:t>
+      </w:r>
+      <w:r>
+        <w:t xml:space="preserve"> is described</w:t>
+      </w:r>
+      <w:r>
+        <w:t xml:space="preserve"> and the subsequent data processing is </w:t>
+      </w:r>
+      <w:r>
+        <w:t>extensively treated</w:t>
+      </w:r>
+      <w:r>
+        <w:t xml:space="preserve">. More specifically the goal is </w:t>
       </w:r>
       <w:r>
         <w:t>twofold. Firstly</w:t>
@@ -61,18 +271,17 @@
         <w:t>breath of healthy and asthmatic children by way of the compounds present and their concentrations.</w:t>
       </w:r>
     </w:p>
-    <w:p/>
     <w:p>
-      <w:r>
-        <w:t>A quantum cascade laser scanning in the wavenumber range of 832 cm</w:t>
-      </w:r>
-      <w:proofErr w:type="gramStart"/>
-      <w:r>
-        <w:t>^(</w:t>
-      </w:r>
-      <w:proofErr w:type="gramEnd"/>
-      <w:r>
-        <w:t xml:space="preserve">-1) to 1263 cm^(-1) and a  </w:t>
+      <w:pPr>
+        <w:rPr>
+          <w:b/>
+        </w:rPr>
+      </w:pPr>
+      <w:r>
+        <w:rPr>
+          <w:b/>
+        </w:rPr>
+        <w:t>(“ how QCL spectroscopy” is for next chapter, where the setup and its underlying measurement theory is explained)</w:t>
       </w:r>
     </w:p>
     <w:sectPr>

</xml_diff>

<commit_message>
added extra info and more to add later for the intro.
</commit_message>
<xml_diff>
--- a/Cascading thesis/0. Intro/Intro.docx
+++ b/Cascading thesis/0. Intro/Intro.docx
@@ -18,11 +18,19 @@
         </w:rPr>
         <w:t>(</w:t>
       </w:r>
-      <w:r>
-        <w:rPr>
-          <w:b/>
-        </w:rPr>
-        <w:t>intro + Why gas analysis</w:t>
+      <w:proofErr w:type="gramStart"/>
+      <w:r>
+        <w:rPr>
+          <w:b/>
+        </w:rPr>
+        <w:t>intro</w:t>
+      </w:r>
+      <w:proofErr w:type="gramEnd"/>
+      <w:r>
+        <w:rPr>
+          <w:b/>
+        </w:rPr>
+        <w:t xml:space="preserve"> + Why gas analysis</w:t>
       </w:r>
       <w:r>
         <w:rPr>
@@ -42,10 +50,18 @@
         <w:t xml:space="preserve"> [HORVATH REF]</w:t>
       </w:r>
       <w:r>
-        <w:t xml:space="preserve"> and environmental monitoring</w:t>
-      </w:r>
-      <w:r>
-        <w:t>[MORE WITH SOURCES]</w:t>
+        <w:t xml:space="preserve"> and environmental </w:t>
+      </w:r>
+      <w:proofErr w:type="gramStart"/>
+      <w:r>
+        <w:t>monitoring</w:t>
+      </w:r>
+      <w:r>
+        <w:t>[</w:t>
+      </w:r>
+      <w:proofErr w:type="gramEnd"/>
+      <w:r>
+        <w:t>MORE WITH SOURCES]</w:t>
       </w:r>
       <w:r>
         <w:t>.</w:t>
@@ -81,13 +97,7 @@
         <w:t xml:space="preserve"> techniques</w:t>
       </w:r>
       <w:r>
-        <w:t>.  An upcoming branch of</w:t>
-      </w:r>
-      <w:r>
-        <w:t xml:space="preserve"> diagnosis </w:t>
-      </w:r>
-      <w:r>
-        <w:t>is that by analysis of human breath. Breath analysis has t</w:t>
+        <w:t>.  An upcoming branch of diagnosis is that by analysis of human breath. Breath analysis has t</w:t>
       </w:r>
       <w:r>
         <w:t xml:space="preserve">he benefit of being nonintrusive, thereby being much </w:t>
@@ -171,7 +181,15 @@
         <w:t>analysing</w:t>
       </w:r>
       <w:r>
-        <w:t xml:space="preserve"> metabolic molecules which diffuse from the bloodstream into the lungs and breath. Concentrations of these molecules result from certain chemical processes within the body, and as these chemical processes can be related back to diseases and general metabolism, the study of breath can be used as a diagnostic tool. </w:t>
+        <w:t xml:space="preserve"> metabolic molecules which diffuse from the bloodstream into the lungs and </w:t>
+      </w:r>
+      <w:proofErr w:type="gramStart"/>
+      <w:r>
+        <w:t>breath</w:t>
+      </w:r>
+      <w:proofErr w:type="gramEnd"/>
+      <w:r>
+        <w:t xml:space="preserve">. Concentrations of these molecules result from certain chemical processes within the body, and as these chemical processes can be related back to diseases and general metabolism, the study of breath can be used as a diagnostic tool. </w:t>
       </w:r>
     </w:p>
     <w:p>
@@ -184,7 +202,21 @@
         <w:rPr>
           <w:b/>
         </w:rPr>
-        <w:t>(why QCL spectroscopy</w:t>
+        <w:t>(</w:t>
+      </w:r>
+      <w:proofErr w:type="gramStart"/>
+      <w:r>
+        <w:rPr>
+          <w:b/>
+        </w:rPr>
+        <w:t>why</w:t>
+      </w:r>
+      <w:proofErr w:type="gramEnd"/>
+      <w:r>
+        <w:rPr>
+          <w:b/>
+        </w:rPr>
+        <w:t xml:space="preserve"> QCL spectroscopy</w:t>
       </w:r>
       <w:r>
         <w:rPr>
@@ -192,8 +224,6 @@
         </w:rPr>
         <w:t xml:space="preserve"> and intro to rest of paper</w:t>
       </w:r>
-      <w:bookmarkStart w:id="0" w:name="_GoBack"/>
-      <w:bookmarkEnd w:id="0"/>
       <w:r>
         <w:rPr>
           <w:b/>
@@ -218,7 +248,52 @@
         <w:t xml:space="preserve"> high accuracy</w:t>
       </w:r>
       <w:r>
-        <w:t xml:space="preserve">, it has certain limitations. GC-MS is a specific test, meaning it requires knowledge of what to test for beforehand. This means it is limited in use to only cases where symptoms are already showing, and thus requires pre-diagnosis. GC-MS also requires sample preparation, limiting its use to trained professionals. </w:t>
+        <w:t xml:space="preserve">, it has certain limitations. GC-MS is a specific test, meaning it requires knowledge of what to test for </w:t>
+      </w:r>
+      <w:proofErr w:type="gramStart"/>
+      <w:r>
+        <w:t>beforehand</w:t>
+      </w:r>
+      <w:r>
+        <w:t>[</w:t>
+      </w:r>
+      <w:proofErr w:type="gramEnd"/>
+      <w:r>
+        <w:t xml:space="preserve">REF to </w:t>
+      </w:r>
+      <w:proofErr w:type="spellStart"/>
+      <w:r>
+        <w:t>Zhe</w:t>
+      </w:r>
+      <w:proofErr w:type="spellEnd"/>
+      <w:r>
+        <w:t xml:space="preserve"> </w:t>
+      </w:r>
+      <w:proofErr w:type="spellStart"/>
+      <w:r>
+        <w:t>Hou</w:t>
+      </w:r>
+      <w:proofErr w:type="spellEnd"/>
+      <w:r>
+        <w:t xml:space="preserve"> paper]</w:t>
+      </w:r>
+      <w:r>
+        <w:t xml:space="preserve">. This means it is limited in use to only cases where symptoms are already showing, and thus requires pre-diagnosis. GC-MS also requires sample preparation, limiting its use to trained professionals. </w:t>
+      </w:r>
+      <w:r>
+        <w:t>[</w:t>
+      </w:r>
+      <w:r>
+        <w:t>WHAT ARE THE PROS/CONS OF THE OTHER SPECTROSCOPY METHODS MENTIONED BY ADONIS</w:t>
+      </w:r>
+      <w:r>
+        <w:t>?</w:t>
+      </w:r>
+      <w:r>
+        <w:t xml:space="preserve"> </w:t>
+      </w:r>
+      <w:r>
+        <w:t xml:space="preserve">December 15 paper on diabetes and QCL] </w:t>
       </w:r>
       <w:r>
         <w:t xml:space="preserve">A gas analysis method using a quantum cascade laser for spectroscopy is treated in this </w:t>
@@ -226,49 +301,17 @@
       <w:r>
         <w:t>paper. When properly developed this form of analysis should need little preparation and therefore be more easily accessible.</w:t>
       </w:r>
-    </w:p>
-    <w:p>
-      <w:r>
-        <w:t>A</w:t>
-      </w:r>
-      <w:r>
-        <w:t xml:space="preserve"> gas analysis setup</w:t>
-      </w:r>
-      <w:r>
-        <w:t xml:space="preserve"> for quantum cascade laser spectroscopy</w:t>
-      </w:r>
-      <w:r>
-        <w:t xml:space="preserve"> is described</w:t>
-      </w:r>
-      <w:r>
-        <w:t xml:space="preserve"> and the subsequent data processing is </w:t>
-      </w:r>
-      <w:r>
-        <w:t>extensively treated</w:t>
-      </w:r>
-      <w:r>
-        <w:t xml:space="preserve">. More specifically the goal is </w:t>
-      </w:r>
-      <w:r>
-        <w:t>twofold. Firstly</w:t>
-      </w:r>
-      <w:r>
-        <w:t xml:space="preserve"> to decrease the uncertainties with which the compounds and it</w:t>
-      </w:r>
-      <w:r>
-        <w:t>s concentrations are determined. Secondly the goal is</w:t>
-      </w:r>
-      <w:r>
-        <w:t xml:space="preserve"> to find a reliable way of distinguishing</w:t>
-      </w:r>
-      <w:r>
-        <w:t xml:space="preserve"> and identifying</w:t>
-      </w:r>
-      <w:r>
-        <w:t xml:space="preserve"> </w:t>
-      </w:r>
-      <w:r>
-        <w:t>breath of healthy and asthmatic children by way of the compounds present and their concentrations.</w:t>
+      <w:r>
+        <w:t xml:space="preserve"> A priori knowledge of what molecules to test for is also not necessary</w:t>
+      </w:r>
+      <w:r>
+        <w:t xml:space="preserve"> for the measurement itself</w:t>
+      </w:r>
+      <w:r>
+        <w:t xml:space="preserve">, which makes it a promising tool for laying statistical relations between concentrations of molecules and the health status of </w:t>
+      </w:r>
+      <w:r>
+        <w:t>individuals.</w:t>
       </w:r>
     </w:p>
     <w:p>
@@ -281,7 +324,247 @@
         <w:rPr>
           <w:b/>
         </w:rPr>
-        <w:t>(“ how QCL spectroscopy” is for next chapter, where the setup and its underlying measurement theory is explained)</w:t>
+        <w:t>(Background to the research)</w:t>
+      </w:r>
+    </w:p>
+    <w:p>
+      <w:r>
+        <w:t>A</w:t>
+      </w:r>
+      <w:r>
+        <w:t xml:space="preserve"> </w:t>
+      </w:r>
+      <w:r>
+        <w:t>spectroscopy</w:t>
+      </w:r>
+      <w:r>
+        <w:t xml:space="preserve"> setup</w:t>
+      </w:r>
+      <w:r>
+        <w:t xml:space="preserve"> </w:t>
+      </w:r>
+      <w:r>
+        <w:t>using a</w:t>
+      </w:r>
+      <w:r>
+        <w:t xml:space="preserve"> quantum cascade laser </w:t>
+      </w:r>
+      <w:r>
+        <w:t>(QCL)</w:t>
+      </w:r>
+      <w:r>
+        <w:t xml:space="preserve"> is described</w:t>
+      </w:r>
+      <w:r>
+        <w:t xml:space="preserve"> and the subsequent data processing is </w:t>
+      </w:r>
+      <w:r>
+        <w:t>extensively treated</w:t>
+      </w:r>
+      <w:r>
+        <w:t xml:space="preserve">. </w:t>
+      </w:r>
+      <w:r>
+        <w:t xml:space="preserve">The setup </w:t>
+      </w:r>
+      <w:r>
+        <w:t xml:space="preserve">is made </w:t>
+      </w:r>
+      <w:r>
+        <w:t xml:space="preserve">and extensively treated by </w:t>
+      </w:r>
+      <w:r>
+        <w:t xml:space="preserve">A. Reyes </w:t>
+      </w:r>
+      <w:proofErr w:type="spellStart"/>
+      <w:r>
+        <w:t>Reyes</w:t>
+      </w:r>
+      <w:proofErr w:type="spellEnd"/>
+      <w:r>
+        <w:t xml:space="preserve"> as his</w:t>
+      </w:r>
+      <w:r>
+        <w:t xml:space="preserve"> Ph</w:t>
+      </w:r>
+      <w:r>
+        <w:t>D</w:t>
+      </w:r>
+      <w:r>
+        <w:t xml:space="preserve"> project</w:t>
+      </w:r>
+      <w:r>
+        <w:t xml:space="preserve"> </w:t>
+      </w:r>
+      <w:r>
+        <w:t>funded by</w:t>
+      </w:r>
+      <w:r>
+        <w:t xml:space="preserve"> </w:t>
+      </w:r>
+      <w:proofErr w:type="spellStart"/>
+      <w:r>
+        <w:t>Fundamenteel</w:t>
+      </w:r>
+      <w:proofErr w:type="spellEnd"/>
+      <w:r>
+        <w:t xml:space="preserve"> </w:t>
+      </w:r>
+      <w:proofErr w:type="spellStart"/>
+      <w:r>
+        <w:t>Onderzoek</w:t>
+      </w:r>
+      <w:proofErr w:type="spellEnd"/>
+      <w:r>
+        <w:t xml:space="preserve"> </w:t>
+      </w:r>
+      <w:proofErr w:type="spellStart"/>
+      <w:r>
+        <w:t>Materie</w:t>
+      </w:r>
+      <w:proofErr w:type="spellEnd"/>
+      <w:r>
+        <w:t xml:space="preserve"> (FOM) </w:t>
+      </w:r>
+      <w:proofErr w:type="gramStart"/>
+      <w:r>
+        <w:t>foundation</w:t>
+      </w:r>
+      <w:r>
+        <w:t>[</w:t>
+      </w:r>
+      <w:proofErr w:type="gramEnd"/>
+      <w:r>
+        <w:t>REF to his papers]</w:t>
+      </w:r>
+      <w:r>
+        <w:t xml:space="preserve">. </w:t>
+      </w:r>
+      <w:r>
+        <w:t>Z.</w:t>
+      </w:r>
+      <w:r>
+        <w:t xml:space="preserve"> </w:t>
+      </w:r>
+      <w:proofErr w:type="spellStart"/>
+      <w:r>
+        <w:t>Hou</w:t>
+      </w:r>
+      <w:proofErr w:type="spellEnd"/>
+      <w:r>
+        <w:t xml:space="preserve"> </w:t>
+      </w:r>
+      <w:r>
+        <w:t xml:space="preserve">worked on the setup under supervision of A. Reyes </w:t>
+      </w:r>
+      <w:proofErr w:type="spellStart"/>
+      <w:r>
+        <w:t>Reyes</w:t>
+      </w:r>
+      <w:proofErr w:type="spellEnd"/>
+      <w:r>
+        <w:t xml:space="preserve"> and has also treated it </w:t>
+      </w:r>
+      <w:proofErr w:type="gramStart"/>
+      <w:r>
+        <w:t>extensively[</w:t>
+      </w:r>
+      <w:proofErr w:type="gramEnd"/>
+      <w:r>
+        <w:t>REF to masters paper].</w:t>
+      </w:r>
+      <w:r>
+        <w:t xml:space="preserve"> </w:t>
+      </w:r>
+      <w:r>
+        <w:t xml:space="preserve">Measurements processed in this </w:t>
+      </w:r>
+      <w:bookmarkStart w:id="0" w:name="_GoBack"/>
+      <w:bookmarkEnd w:id="0"/>
+      <w:r>
+        <w:t>research are from breath samples</w:t>
+      </w:r>
+      <w:r>
+        <w:t xml:space="preserve"> of 35 healthy volunteers, and 35 asthmatic volunteers.</w:t>
+      </w:r>
+      <w:r>
+        <w:t xml:space="preserve"> </w:t>
+      </w:r>
+      <w:r>
+        <w:t>These samples</w:t>
+      </w:r>
+      <w:r>
+        <w:t xml:space="preserve"> are from children from the Sophia Children’s hospital in Rotterdam, all </w:t>
+      </w:r>
+      <w:r>
+        <w:t>with</w:t>
+      </w:r>
+      <w:r>
+        <w:t xml:space="preserve"> their and/or their </w:t>
+      </w:r>
+      <w:r>
+        <w:t>parents’</w:t>
+      </w:r>
+      <w:r>
+        <w:t xml:space="preserve"> informed consent. T</w:t>
+      </w:r>
+      <w:r>
+        <w:t xml:space="preserve">he goal </w:t>
+      </w:r>
+      <w:r>
+        <w:t xml:space="preserve">of this work </w:t>
+      </w:r>
+      <w:r>
+        <w:t xml:space="preserve">is </w:t>
+      </w:r>
+      <w:r>
+        <w:t>twofold. Firstly</w:t>
+      </w:r>
+      <w:r>
+        <w:t xml:space="preserve"> to decrease the uncertainties with which the compounds and it</w:t>
+      </w:r>
+      <w:r>
+        <w:t>s concentrations are determined. Secondly the goal is</w:t>
+      </w:r>
+      <w:r>
+        <w:t xml:space="preserve"> to find a reliable way of distinguishing</w:t>
+      </w:r>
+      <w:r>
+        <w:t xml:space="preserve"> and identifying</w:t>
+      </w:r>
+      <w:r>
+        <w:t xml:space="preserve"> </w:t>
+      </w:r>
+      <w:r>
+        <w:t>breath of healthy and asthmatic children by way of the compounds present and their concentrations.</w:t>
+      </w:r>
+    </w:p>
+    <w:p>
+      <w:pPr>
+        <w:rPr>
+          <w:b/>
+        </w:rPr>
+      </w:pPr>
+      <w:r>
+        <w:rPr>
+          <w:b/>
+        </w:rPr>
+        <w:lastRenderedPageBreak/>
+        <w:t>(</w:t>
+      </w:r>
+      <w:proofErr w:type="gramStart"/>
+      <w:r>
+        <w:rPr>
+          <w:b/>
+        </w:rPr>
+        <w:t>“ how</w:t>
+      </w:r>
+      <w:proofErr w:type="gramEnd"/>
+      <w:r>
+        <w:rPr>
+          <w:b/>
+        </w:rPr>
+        <w:t xml:space="preserve"> QCL spectroscopy” is for next chapter, where the setup and its underlying measurement theory is explained)</w:t>
       </w:r>
     </w:p>
     <w:sectPr>

</xml_diff>

<commit_message>
writing light path in measurement setup
</commit_message>
<xml_diff>
--- a/Cascading thesis/0. Intro/Intro.docx
+++ b/Cascading thesis/0. Intro/Intro.docx
@@ -467,22 +467,22 @@
       </w:r>
       <w:proofErr w:type="gramStart"/>
       <w:r>
-        <w:t>extensively[</w:t>
-      </w:r>
-      <w:proofErr w:type="gramEnd"/>
-      <w:r>
-        <w:t>REF to masters paper].</w:t>
-      </w:r>
-      <w:r>
-        <w:t xml:space="preserve"> </w:t>
-      </w:r>
-      <w:r>
-        <w:t xml:space="preserve">Measurements processed in this </w:t>
+        <w:t>exte</w:t>
       </w:r>
       <w:bookmarkStart w:id="0" w:name="_GoBack"/>
       <w:bookmarkEnd w:id="0"/>
       <w:r>
-        <w:t>research are from breath samples</w:t>
+        <w:t>nsively[</w:t>
+      </w:r>
+      <w:proofErr w:type="gramEnd"/>
+      <w:r>
+        <w:t>REF to masters paper].</w:t>
+      </w:r>
+      <w:r>
+        <w:t xml:space="preserve"> </w:t>
+      </w:r>
+      <w:r>
+        <w:t>Measurements processed in this research are from breath samples</w:t>
       </w:r>
       <w:r>
         <w:t xml:space="preserve"> of 35 healthy volunteers, and 35 asthmatic volunteers.</w:t>
@@ -537,6 +537,9 @@
       </w:r>
       <w:r>
         <w:t>breath of healthy and asthmatic children by way of the compounds present and their concentrations.</w:t>
+      </w:r>
+      <w:r>
+        <w:t xml:space="preserve"> </w:t>
       </w:r>
     </w:p>
     <w:p>

</xml_diff>